<commit_message>
Add Unit 3 documentation
</commit_message>
<xml_diff>
--- a/Unit Submissions/Azzabi-Unit3.docx
+++ b/Unit Submissions/Azzabi-Unit3.docx
@@ -1849,8 +1849,6 @@
         </w:rPr>
         <w:t xml:space="preserve">”.  Then click the “Create” button.  </w:t>
       </w:r>
-      <w:bookmarkStart w:id="0" w:name="_GoBack"/>
-      <w:bookmarkEnd w:id="0"/>
     </w:p>
     <w:p>
       <w:pPr>
@@ -2085,6 +2083,202 @@
     </w:p>
     <w:p>
       <w:pPr>
+        <w:pStyle w:val="ListParagraph"/>
+        <w:autoSpaceDE w:val="0"/>
+        <w:autoSpaceDN w:val="0"/>
+        <w:adjustRightInd w:val="0"/>
+        <w:spacing w:after="0" w:line="240" w:lineRule="auto"/>
+        <w:ind w:left="0"/>
+        <w:jc w:val="center"/>
+        <w:rPr>
+          <w:rFonts w:ascii="Arial" w:hAnsi="Arial" w:cs="Arial"/>
+          <w:b/>
+          <w:bCs/>
+          <w:color w:val="5B9BD5" w:themeColor="accent1"/>
+          <w:szCs w:val="24"/>
+        </w:rPr>
+      </w:pPr>
+      <w:r>
+        <w:rPr>
+          <w:b/>
+          <w:bCs/>
+          <w:noProof/>
+          <w:color w:val="5B9BD5" w:themeColor="accent1"/>
+          <w:rPrChange w:id="0" w:author="Author">
+            <w:rPr>
+              <w:noProof/>
+            </w:rPr>
+          </w:rPrChange>
+        </w:rPr>
+        <w:lastRenderedPageBreak/>
+        <w:drawing>
+          <wp:anchor distT="0" distB="0" distL="114300" distR="114300" simplePos="0" relativeHeight="251658240" behindDoc="0" locked="0" layoutInCell="1" allowOverlap="1" wp14:anchorId="53C18683" wp14:editId="3F032F9F">
+            <wp:simplePos x="0" y="0"/>
+            <wp:positionH relativeFrom="margin">
+              <wp:align>center</wp:align>
+            </wp:positionH>
+            <wp:positionV relativeFrom="paragraph">
+              <wp:posOffset>96925</wp:posOffset>
+            </wp:positionV>
+            <wp:extent cx="7579995" cy="3919855"/>
+            <wp:effectExtent l="0" t="0" r="1905" b="4445"/>
+            <wp:wrapTopAndBottom/>
+            <wp:docPr id="1" name="Picture 1"/>
+            <wp:cNvGraphicFramePr>
+              <a:graphicFrameLocks xmlns:a="http://schemas.openxmlformats.org/drawingml/2006/main" noChangeAspect="1"/>
+            </wp:cNvGraphicFramePr>
+            <a:graphic xmlns:a="http://schemas.openxmlformats.org/drawingml/2006/main">
+              <a:graphicData uri="http://schemas.openxmlformats.org/drawingml/2006/picture">
+                <pic:pic xmlns:pic="http://schemas.openxmlformats.org/drawingml/2006/picture">
+                  <pic:nvPicPr>
+                    <pic:cNvPr id="1" name=""/>
+                    <pic:cNvPicPr/>
+                  </pic:nvPicPr>
+                  <pic:blipFill>
+                    <a:blip r:embed="rId9" cstate="print">
+                      <a:extLst>
+                        <a:ext uri="{28A0092B-C50C-407E-A947-70E740481C1C}">
+                          <a14:useLocalDpi xmlns:a14="http://schemas.microsoft.com/office/drawing/2010/main" val="0"/>
+                        </a:ext>
+                      </a:extLst>
+                    </a:blip>
+                    <a:stretch>
+                      <a:fillRect/>
+                    </a:stretch>
+                  </pic:blipFill>
+                  <pic:spPr>
+                    <a:xfrm>
+                      <a:off x="0" y="0"/>
+                      <a:ext cx="7579995" cy="3919855"/>
+                    </a:xfrm>
+                    <a:prstGeom prst="rect">
+                      <a:avLst/>
+                    </a:prstGeom>
+                  </pic:spPr>
+                </pic:pic>
+              </a:graphicData>
+            </a:graphic>
+            <wp14:sizeRelH relativeFrom="page">
+              <wp14:pctWidth>0</wp14:pctWidth>
+            </wp14:sizeRelH>
+            <wp14:sizeRelV relativeFrom="page">
+              <wp14:pctHeight>0</wp14:pctHeight>
+            </wp14:sizeRelV>
+          </wp:anchor>
+        </w:drawing>
+      </w:r>
+      <w:ins w:id="1" w:author="Author">
+        <w:r>
+          <w:rPr>
+            <w:rFonts w:ascii="Arial" w:hAnsi="Arial" w:cs="Arial"/>
+            <w:b/>
+            <w:bCs/>
+            <w:color w:val="5B9BD5" w:themeColor="accent1"/>
+            <w:szCs w:val="24"/>
+            <w:rPrChange w:id="2" w:author="Author">
+              <w:rPr>
+                <w:rFonts w:ascii="Arial" w:hAnsi="Arial" w:cs="Arial"/>
+                <w:szCs w:val="24"/>
+              </w:rPr>
+            </w:rPrChange>
+          </w:rPr>
+          <w:t xml:space="preserve">For this script I changed the random number range from 1-10 to instead the user’s two numbers they input. </w:t>
+        </w:r>
+        <w:proofErr w:type="gramStart"/>
+        <w:r>
+          <w:rPr>
+            <w:rFonts w:ascii="Arial" w:hAnsi="Arial" w:cs="Arial"/>
+            <w:b/>
+            <w:bCs/>
+            <w:color w:val="5B9BD5" w:themeColor="accent1"/>
+            <w:szCs w:val="24"/>
+            <w:rPrChange w:id="3" w:author="Author">
+              <w:rPr>
+                <w:rFonts w:ascii="Arial" w:hAnsi="Arial" w:cs="Arial"/>
+                <w:szCs w:val="24"/>
+              </w:rPr>
+            </w:rPrChange>
+          </w:rPr>
+          <w:t>So</w:t>
+        </w:r>
+        <w:proofErr w:type="gramEnd"/>
+        <w:r>
+          <w:rPr>
+            <w:rFonts w:ascii="Arial" w:hAnsi="Arial" w:cs="Arial"/>
+            <w:b/>
+            <w:bCs/>
+            <w:color w:val="5B9BD5" w:themeColor="accent1"/>
+            <w:szCs w:val="24"/>
+            <w:rPrChange w:id="4" w:author="Author">
+              <w:rPr>
+                <w:rFonts w:ascii="Arial" w:hAnsi="Arial" w:cs="Arial"/>
+                <w:szCs w:val="24"/>
+              </w:rPr>
+            </w:rPrChange>
+          </w:rPr>
+          <w:t xml:space="preserve"> it can be any integer, and the second guess will need to be higher than the first.</w:t>
+        </w:r>
+      </w:ins>
+    </w:p>
+    <w:p>
+      <w:pPr>
+        <w:pStyle w:val="ListParagraph"/>
+        <w:jc w:val="center"/>
+        <w:rPr>
+          <w:del w:id="5" w:author="Author"/>
+          <w:rFonts w:ascii="Arial" w:hAnsi="Arial" w:cs="Arial"/>
+          <w:b/>
+          <w:bCs/>
+          <w:szCs w:val="24"/>
+          <w:rPrChange w:id="6" w:author="Author">
+            <w:rPr>
+              <w:del w:id="7" w:author="Author"/>
+              <w:rFonts w:ascii="Arial" w:hAnsi="Arial" w:cs="Arial"/>
+              <w:szCs w:val="24"/>
+            </w:rPr>
+          </w:rPrChange>
+        </w:rPr>
+        <w:pPrChange w:id="8" w:author="Author">
+          <w:pPr>
+            <w:pStyle w:val="ListParagraph"/>
+          </w:pPr>
+        </w:pPrChange>
+      </w:pPr>
+    </w:p>
+    <w:p>
+      <w:pPr>
+        <w:pStyle w:val="ListParagraph"/>
+        <w:autoSpaceDE w:val="0"/>
+        <w:autoSpaceDN w:val="0"/>
+        <w:adjustRightInd w:val="0"/>
+        <w:spacing w:after="0" w:line="240" w:lineRule="auto"/>
+        <w:ind w:left="0"/>
+        <w:jc w:val="center"/>
+        <w:rPr>
+          <w:rFonts w:ascii="Arial" w:hAnsi="Arial" w:cs="Arial"/>
+          <w:b/>
+          <w:bCs/>
+          <w:szCs w:val="24"/>
+          <w:rPrChange w:id="9" w:author="Author">
+            <w:rPr>
+              <w:rFonts w:ascii="Arial" w:hAnsi="Arial" w:cs="Arial"/>
+              <w:szCs w:val="24"/>
+            </w:rPr>
+          </w:rPrChange>
+        </w:rPr>
+        <w:pPrChange w:id="10" w:author="Author">
+          <w:pPr>
+            <w:pStyle w:val="ListParagraph"/>
+            <w:autoSpaceDE w:val="0"/>
+            <w:autoSpaceDN w:val="0"/>
+            <w:adjustRightInd w:val="0"/>
+            <w:spacing w:after="0" w:line="240" w:lineRule="auto"/>
+          </w:pPr>
+        </w:pPrChange>
+      </w:pPr>
+    </w:p>
+    <w:p>
+      <w:pPr>
         <w:autoSpaceDE w:val="0"/>
         <w:autoSpaceDN w:val="0"/>
         <w:adjustRightInd w:val="0"/>
@@ -2333,10 +2527,70 @@
       </w:pPr>
       <w:r>
         <w:rPr>
-          <w:rFonts w:ascii="Arial" w:hAnsi="Arial" w:cs="Arial"/>
-          <w:szCs w:val="24"/>
+          <w:noProof/>
         </w:rPr>
         <w:lastRenderedPageBreak/>
+        <w:drawing>
+          <wp:anchor distT="0" distB="0" distL="114300" distR="114300" simplePos="0" relativeHeight="251659264" behindDoc="0" locked="0" layoutInCell="1" allowOverlap="1" wp14:anchorId="329B0A02" wp14:editId="79F63162">
+            <wp:simplePos x="0" y="0"/>
+            <wp:positionH relativeFrom="margin">
+              <wp:align>center</wp:align>
+            </wp:positionH>
+            <wp:positionV relativeFrom="paragraph">
+              <wp:posOffset>606279</wp:posOffset>
+            </wp:positionV>
+            <wp:extent cx="7701614" cy="4158761"/>
+            <wp:effectExtent l="0" t="0" r="0" b="0"/>
+            <wp:wrapTopAndBottom/>
+            <wp:docPr id="3" name="Picture 3"/>
+            <wp:cNvGraphicFramePr>
+              <a:graphicFrameLocks xmlns:a="http://schemas.openxmlformats.org/drawingml/2006/main" noChangeAspect="1"/>
+            </wp:cNvGraphicFramePr>
+            <a:graphic xmlns:a="http://schemas.openxmlformats.org/drawingml/2006/main">
+              <a:graphicData uri="http://schemas.openxmlformats.org/drawingml/2006/picture">
+                <pic:pic xmlns:pic="http://schemas.openxmlformats.org/drawingml/2006/picture">
+                  <pic:nvPicPr>
+                    <pic:cNvPr id="1" name=""/>
+                    <pic:cNvPicPr/>
+                  </pic:nvPicPr>
+                  <pic:blipFill>
+                    <a:blip r:embed="rId10" cstate="print">
+                      <a:extLst>
+                        <a:ext uri="{28A0092B-C50C-407E-A947-70E740481C1C}">
+                          <a14:useLocalDpi xmlns:a14="http://schemas.microsoft.com/office/drawing/2010/main" val="0"/>
+                        </a:ext>
+                      </a:extLst>
+                    </a:blip>
+                    <a:stretch>
+                      <a:fillRect/>
+                    </a:stretch>
+                  </pic:blipFill>
+                  <pic:spPr>
+                    <a:xfrm>
+                      <a:off x="0" y="0"/>
+                      <a:ext cx="7701614" cy="4158761"/>
+                    </a:xfrm>
+                    <a:prstGeom prst="rect">
+                      <a:avLst/>
+                    </a:prstGeom>
+                  </pic:spPr>
+                </pic:pic>
+              </a:graphicData>
+            </a:graphic>
+            <wp14:sizeRelH relativeFrom="page">
+              <wp14:pctWidth>0</wp14:pctWidth>
+            </wp14:sizeRelH>
+            <wp14:sizeRelV relativeFrom="page">
+              <wp14:pctHeight>0</wp14:pctHeight>
+            </wp14:sizeRelV>
+          </wp:anchor>
+        </w:drawing>
+      </w:r>
+      <w:r>
+        <w:rPr>
+          <w:rFonts w:ascii="Arial" w:hAnsi="Arial" w:cs="Arial"/>
+          <w:szCs w:val="24"/>
+        </w:rPr>
         <w:t>For your script, you w</w:t>
       </w:r>
       <w:r>
@@ -2344,11 +2598,27 @@
           <w:rFonts w:ascii="Arial" w:hAnsi="Arial" w:cs="Arial"/>
           <w:szCs w:val="24"/>
         </w:rPr>
-        <w:t>ill need to provide a screenshot showing your completed script, as well as submit it in a text file, along with this document.</w:t>
+        <w:t>ill need to provide a screenshot showing your completed script, as well as submit it in</w:t>
+      </w:r>
+      <w:bookmarkStart w:id="11" w:name="_GoBack"/>
+      <w:bookmarkEnd w:id="11"/>
+      <w:r>
+        <w:rPr>
+          <w:rFonts w:ascii="Arial" w:hAnsi="Arial" w:cs="Arial"/>
+          <w:szCs w:val="24"/>
+        </w:rPr>
+        <w:t xml:space="preserve"> a text file, along with this document.</w:t>
+      </w:r>
+      <w:r>
+        <w:rPr>
+          <w:rFonts w:ascii="Arial" w:hAnsi="Arial" w:cs="Arial"/>
+          <w:szCs w:val="24"/>
+        </w:rPr>
+        <w:t xml:space="preserve"> </w:t>
       </w:r>
     </w:p>
     <w:sectPr>
-      <w:headerReference w:type="default" r:id="rId9"/>
+      <w:headerReference w:type="default" r:id="rId11"/>
       <w:pgSz w:w="12240" w:h="15840"/>
       <w:pgMar w:top="1440" w:right="1440" w:bottom="1440" w:left="1440" w:header="720" w:footer="720" w:gutter="0"/>
       <w:cols w:space="720"/>
@@ -4115,6 +4385,36 @@
       <w:szCs w:val="20"/>
     </w:rPr>
   </w:style>
+  <w:style w:type="paragraph" w:styleId="BalloonText">
+    <w:name w:val="Balloon Text"/>
+    <w:basedOn w:val="Normal"/>
+    <w:link w:val="BalloonTextChar"/>
+    <w:uiPriority w:val="99"/>
+    <w:semiHidden/>
+    <w:unhideWhenUsed/>
+    <w:rsid w:val="00276A2E"/>
+    <w:pPr>
+      <w:spacing w:after="0" w:line="240" w:lineRule="auto"/>
+    </w:pPr>
+    <w:rPr>
+      <w:rFonts w:ascii="Segoe UI" w:hAnsi="Segoe UI" w:cs="Segoe UI"/>
+      <w:sz w:val="18"/>
+      <w:szCs w:val="18"/>
+    </w:rPr>
+  </w:style>
+  <w:style w:type="character" w:customStyle="1" w:styleId="BalloonTextChar">
+    <w:name w:val="Balloon Text Char"/>
+    <w:basedOn w:val="DefaultParagraphFont"/>
+    <w:link w:val="BalloonText"/>
+    <w:uiPriority w:val="99"/>
+    <w:semiHidden/>
+    <w:rsid w:val="00276A2E"/>
+    <w:rPr>
+      <w:rFonts w:ascii="Segoe UI" w:hAnsi="Segoe UI" w:cs="Segoe UI"/>
+      <w:sz w:val="18"/>
+      <w:szCs w:val="18"/>
+    </w:rPr>
+  </w:style>
 </w:styles>
 </file>
 
@@ -4384,7 +4684,7 @@
 </file>
 
 <file path=customXml/itemProps1.xml><?xml version="1.0" encoding="utf-8"?>
-<ds:datastoreItem xmlns:ds="http://schemas.openxmlformats.org/officeDocument/2006/customXml" ds:itemID="{1A74B9E0-0DF7-4B48-A65A-87931DF51A35}">
+<ds:datastoreItem xmlns:ds="http://schemas.openxmlformats.org/officeDocument/2006/customXml" ds:itemID="{EC05D3BB-3A16-47A1-977F-AB6722BC01AE}">
   <ds:schemaRefs>
     <ds:schemaRef ds:uri="http://schemas.openxmlformats.org/officeDocument/2006/bibliography"/>
   </ds:schemaRefs>

</xml_diff>